<commit_message>
Update Report for Nick Eubank.docx
</commit_message>
<xml_diff>
--- a/40_Draft_Reports/Report for Nick Eubank.docx
+++ b/40_Draft_Reports/Report for Nick Eubank.docx
@@ -5,14 +5,6 @@
     <w:p>
       <w:pPr>
         <w:jc w:val="center"/>
-        <w:rPr>
-          <w:rFonts w:ascii="Times" w:hAnsi="Times"/>
-          <w:b/>
-          <w:bCs/>
-          <w:color w:val="000000" w:themeColor="text1"/>
-        </w:rPr>
-      </w:pPr>
-      <w:r>
         <w:rPr>
           <w:rFonts w:ascii="Times" w:hAnsi="Times" w:cs="Arial"/>
           <w:b/>
@@ -22,12 +14,510 @@
           <w:szCs w:val="23"/>
           <w:shd w:val="clear" w:color="auto" w:fill="FFFFFF"/>
         </w:rPr>
+      </w:pPr>
+    </w:p>
+    <w:p>
+      <w:pPr>
+        <w:jc w:val="center"/>
+        <w:rPr>
+          <w:rFonts w:ascii="Times" w:hAnsi="Times" w:cs="Arial"/>
+          <w:b/>
+          <w:bCs/>
+          <w:color w:val="1D1C1D"/>
+          <w:sz w:val="23"/>
+          <w:szCs w:val="23"/>
+          <w:shd w:val="clear" w:color="auto" w:fill="FFFFFF"/>
+        </w:rPr>
+      </w:pPr>
+    </w:p>
+    <w:p>
+      <w:pPr>
+        <w:jc w:val="center"/>
+        <w:rPr>
+          <w:rFonts w:ascii="Times" w:hAnsi="Times" w:cs="Arial"/>
+          <w:b/>
+          <w:bCs/>
+          <w:color w:val="1D1C1D"/>
+          <w:sz w:val="23"/>
+          <w:szCs w:val="23"/>
+          <w:shd w:val="clear" w:color="auto" w:fill="FFFFFF"/>
+        </w:rPr>
+      </w:pPr>
+      <w:r>
+        <w:rPr>
+          <w:rFonts w:ascii="Times" w:hAnsi="Times" w:cs="Arial"/>
+          <w:b/>
+          <w:bCs/>
+          <w:color w:val="1D1C1D"/>
+          <w:sz w:val="23"/>
+          <w:szCs w:val="23"/>
+          <w:shd w:val="clear" w:color="auto" w:fill="FFFFFF"/>
+        </w:rPr>
         <w:t>Report for Nick Eubank</w:t>
       </w:r>
     </w:p>
     <w:p>
       <w:pPr>
-        <w:jc w:val="both"/>
+        <w:autoSpaceDE w:val="0"/>
+        <w:autoSpaceDN w:val="0"/>
+        <w:adjustRightInd w:val="0"/>
+        <w:rPr>
+          <w:rFonts w:ascii="Times" w:eastAsia="Times New Roman" w:hAnsi="Times" w:cs="Arial"/>
+          <w:color w:val="000000" w:themeColor="text1"/>
+        </w:rPr>
+      </w:pPr>
+      <w:r>
+        <w:rPr>
+          <w:rFonts w:ascii="Times" w:eastAsia="Times New Roman" w:hAnsi="Times" w:cs="Arial"/>
+          <w:color w:val="000000" w:themeColor="text1"/>
+        </w:rPr>
+        <w:t>Overview of the Data</w:t>
+      </w:r>
+    </w:p>
+    <w:p>
+      <w:pPr>
+        <w:autoSpaceDE w:val="0"/>
+        <w:autoSpaceDN w:val="0"/>
+        <w:adjustRightInd w:val="0"/>
+        <w:rPr>
+          <w:rFonts w:ascii="Times" w:eastAsia="Times New Roman" w:hAnsi="Times" w:cs="Arial"/>
+          <w:color w:val="000000" w:themeColor="text1"/>
+        </w:rPr>
+      </w:pPr>
+    </w:p>
+    <w:p>
+      <w:pPr>
+        <w:autoSpaceDE w:val="0"/>
+        <w:autoSpaceDN w:val="0"/>
+        <w:adjustRightInd w:val="0"/>
+        <w:rPr>
+          <w:rFonts w:ascii="Times" w:eastAsia="Times New Roman" w:hAnsi="Times" w:cs="Arial"/>
+          <w:color w:val="000000" w:themeColor="text1"/>
+        </w:rPr>
+      </w:pPr>
+      <w:r>
+        <w:rPr>
+          <w:rFonts w:ascii="Times" w:eastAsia="Times New Roman" w:hAnsi="Times" w:cs="Arial"/>
+          <w:color w:val="000000" w:themeColor="text1"/>
+        </w:rPr>
+        <w:t xml:space="preserve">In this analysis, </w:t>
+      </w:r>
+      <w:r>
+        <w:rPr>
+          <w:rFonts w:ascii="Times" w:eastAsia="Times New Roman" w:hAnsi="Times" w:cs="Arial"/>
+          <w:color w:val="000000" w:themeColor="text1"/>
+        </w:rPr>
+        <w:t xml:space="preserve">we will be using three </w:t>
+      </w:r>
+      <w:r>
+        <w:rPr>
+          <w:rFonts w:ascii="Times" w:eastAsia="Times New Roman" w:hAnsi="Times" w:cs="Arial"/>
+          <w:color w:val="000000" w:themeColor="text1"/>
+        </w:rPr>
+        <w:t>datasets</w:t>
+      </w:r>
+      <w:r>
+        <w:rPr>
+          <w:rFonts w:ascii="Times" w:eastAsia="Times New Roman" w:hAnsi="Times" w:cs="Arial"/>
+          <w:color w:val="000000" w:themeColor="text1"/>
+        </w:rPr>
+        <w:t xml:space="preserve"> </w:t>
+      </w:r>
+      <w:r>
+        <w:rPr>
+          <w:rFonts w:ascii="Times" w:eastAsia="Times New Roman" w:hAnsi="Times" w:cs="Arial"/>
+          <w:color w:val="000000" w:themeColor="text1"/>
+        </w:rPr>
+        <w:t>to examine the effectiveness of opioid control policies implemented in Texas, Florida, and Washington.</w:t>
+      </w:r>
+      <w:r>
+        <w:rPr>
+          <w:rFonts w:ascii="Times" w:eastAsia="Times New Roman" w:hAnsi="Times" w:cs="Arial"/>
+          <w:color w:val="000000" w:themeColor="text1"/>
+        </w:rPr>
+        <w:t xml:space="preserve"> The datasets are as follows.</w:t>
+      </w:r>
+    </w:p>
+    <w:p>
+      <w:pPr>
+        <w:autoSpaceDE w:val="0"/>
+        <w:autoSpaceDN w:val="0"/>
+        <w:adjustRightInd w:val="0"/>
+        <w:rPr>
+          <w:rFonts w:ascii="Times" w:eastAsia="Times New Roman" w:hAnsi="Times" w:cs="Arial"/>
+          <w:color w:val="000000" w:themeColor="text1"/>
+        </w:rPr>
+      </w:pPr>
+    </w:p>
+    <w:p>
+      <w:pPr>
+        <w:autoSpaceDE w:val="0"/>
+        <w:autoSpaceDN w:val="0"/>
+        <w:adjustRightInd w:val="0"/>
+        <w:rPr>
+          <w:rFonts w:ascii="Times" w:eastAsia="Times New Roman" w:hAnsi="Times" w:cs="Arial"/>
+          <w:color w:val="000000" w:themeColor="text1"/>
+        </w:rPr>
+      </w:pPr>
+      <w:r>
+        <w:rPr>
+          <w:rFonts w:ascii="Times" w:eastAsia="Times New Roman" w:hAnsi="Times" w:cs="Arial"/>
+          <w:color w:val="000000" w:themeColor="text1"/>
+        </w:rPr>
+        <w:t>1) Opioid Drug Shipment Data: Provided by the Washington Post, this dataset offers county-level information about drug transactions from 2006 to 2014 that are sourced by the Drug Enforcement Administration's database which tracks the path of every single pain pill sold in the United States. The dataset has records mainly about oxycodone and hydrocodone pills, which are known to consist of three-quarters of the total opioid shipments to pharmacies in the country.</w:t>
+      </w:r>
+    </w:p>
+    <w:p>
+      <w:pPr>
+        <w:autoSpaceDE w:val="0"/>
+        <w:autoSpaceDN w:val="0"/>
+        <w:adjustRightInd w:val="0"/>
+        <w:rPr>
+          <w:rFonts w:ascii="Times" w:eastAsia="Times New Roman" w:hAnsi="Times" w:cs="Arial"/>
+          <w:color w:val="000000" w:themeColor="text1"/>
+        </w:rPr>
+      </w:pPr>
+    </w:p>
+    <w:p>
+      <w:pPr>
+        <w:autoSpaceDE w:val="0"/>
+        <w:autoSpaceDN w:val="0"/>
+        <w:adjustRightInd w:val="0"/>
+        <w:rPr>
+          <w:rFonts w:ascii="Times" w:eastAsia="Times New Roman" w:hAnsi="Times" w:cs="Arial"/>
+          <w:color w:val="000000" w:themeColor="text1"/>
+        </w:rPr>
+      </w:pPr>
+      <w:r>
+        <w:rPr>
+          <w:rFonts w:ascii="Times" w:eastAsia="Times New Roman" w:hAnsi="Times" w:cs="Arial"/>
+          <w:color w:val="000000" w:themeColor="text1"/>
+        </w:rPr>
+        <w:t xml:space="preserve">2) </w:t>
+      </w:r>
+      <w:r>
+        <w:rPr>
+          <w:rFonts w:ascii="Times" w:eastAsia="Times New Roman" w:hAnsi="Times" w:cs="Arial"/>
+          <w:color w:val="000000" w:themeColor="text1"/>
+        </w:rPr>
+        <w:t xml:space="preserve">Mortality </w:t>
+      </w:r>
+      <w:r>
+        <w:rPr>
+          <w:rFonts w:ascii="Times" w:eastAsia="Times New Roman" w:hAnsi="Times" w:cs="Arial"/>
+          <w:color w:val="000000" w:themeColor="text1"/>
+        </w:rPr>
+        <w:t>Data</w:t>
+      </w:r>
+      <w:r>
+        <w:rPr>
+          <w:rFonts w:ascii="Times" w:eastAsia="Times New Roman" w:hAnsi="Times" w:cs="Arial"/>
+          <w:color w:val="000000" w:themeColor="text1"/>
+        </w:rPr>
+        <w:t xml:space="preserve"> due to drug overdose</w:t>
+      </w:r>
+      <w:r>
+        <w:rPr>
+          <w:rFonts w:ascii="Times" w:eastAsia="Times New Roman" w:hAnsi="Times" w:cs="Arial"/>
+          <w:color w:val="000000" w:themeColor="text1"/>
+        </w:rPr>
+        <w:t>: This dataset</w:t>
+      </w:r>
+      <w:r>
+        <w:rPr>
+          <w:rFonts w:ascii="Times" w:eastAsia="Times New Roman" w:hAnsi="Times" w:cs="Arial"/>
+          <w:color w:val="000000" w:themeColor="text1"/>
+        </w:rPr>
+        <w:t xml:space="preserve"> is </w:t>
+      </w:r>
+      <w:r>
+        <w:rPr>
+          <w:rFonts w:ascii="Times" w:eastAsia="Times New Roman" w:hAnsi="Times" w:cs="Arial"/>
+          <w:color w:val="000000" w:themeColor="text1"/>
+        </w:rPr>
+        <w:t xml:space="preserve">provided by the US Vital Statistics, contains data on </w:t>
+      </w:r>
+      <w:r>
+        <w:rPr>
+          <w:rFonts w:ascii="Times" w:eastAsia="Times New Roman" w:hAnsi="Times" w:cs="Arial"/>
+          <w:color w:val="000000" w:themeColor="text1"/>
+        </w:rPr>
+        <w:t xml:space="preserve">annual number of deaths for each county in each state </w:t>
+      </w:r>
+      <w:r>
+        <w:rPr>
+          <w:rFonts w:ascii="Times" w:eastAsia="Times New Roman" w:hAnsi="Times" w:cs="Arial"/>
+          <w:color w:val="000000" w:themeColor="text1"/>
+        </w:rPr>
+        <w:t>in the US from 2003 to 2015</w:t>
+      </w:r>
+      <w:r>
+        <w:rPr>
+          <w:rFonts w:ascii="Times" w:eastAsia="Times New Roman" w:hAnsi="Times" w:cs="Arial"/>
+          <w:color w:val="000000" w:themeColor="text1"/>
+        </w:rPr>
+        <w:t>.  We took a subset of the data for only drug overdose related death and aggregated the number of deaths by year, state and county.</w:t>
+      </w:r>
+    </w:p>
+    <w:p>
+      <w:pPr>
+        <w:autoSpaceDE w:val="0"/>
+        <w:autoSpaceDN w:val="0"/>
+        <w:adjustRightInd w:val="0"/>
+        <w:rPr>
+          <w:rFonts w:ascii="Times" w:eastAsia="Times New Roman" w:hAnsi="Times" w:cs="Arial"/>
+          <w:color w:val="000000" w:themeColor="text1"/>
+        </w:rPr>
+      </w:pPr>
+    </w:p>
+    <w:p>
+      <w:pPr>
+        <w:rPr>
+          <w:rFonts w:ascii="Times" w:eastAsia="Times New Roman" w:hAnsi="Times" w:cs="Arial"/>
+          <w:color w:val="000000" w:themeColor="text1"/>
+        </w:rPr>
+      </w:pPr>
+      <w:r>
+        <w:rPr>
+          <w:rFonts w:ascii="Times" w:eastAsia="Times New Roman" w:hAnsi="Times" w:cs="Arial"/>
+          <w:color w:val="000000" w:themeColor="text1"/>
+        </w:rPr>
+        <w:t>3) US Population Data: This dataset has population estimates for each county in the US from 2000 to 2020.</w:t>
+      </w:r>
+      <w:r>
+        <w:rPr>
+          <w:rFonts w:ascii="Times" w:eastAsia="Times New Roman" w:hAnsi="Times" w:cs="Arial"/>
+          <w:color w:val="000000" w:themeColor="text1"/>
+        </w:rPr>
+        <w:t xml:space="preserve"> The </w:t>
+      </w:r>
+      <w:r>
+        <w:rPr>
+          <w:rFonts w:ascii="Times" w:eastAsia="Times New Roman" w:hAnsi="Times" w:cs="Arial"/>
+          <w:color w:val="000000" w:themeColor="text1"/>
+        </w:rPr>
+        <w:t>FIPS codes in the data serve as a key to merge with other datasets.</w:t>
+      </w:r>
+      <w:r>
+        <w:rPr>
+          <w:rFonts w:ascii="Times" w:eastAsia="Times New Roman" w:hAnsi="Times" w:cs="Arial"/>
+          <w:color w:val="000000" w:themeColor="text1"/>
+        </w:rPr>
+        <w:t xml:space="preserve"> We will use this data to calculate the overdose death per capita by dividing the overdose death by the corresponding county population of each </w:t>
+      </w:r>
+      <w:r>
+        <w:rPr>
+          <w:rFonts w:ascii="Times" w:eastAsia="Times New Roman" w:hAnsi="Times" w:cs="Arial"/>
+          <w:color w:val="000000" w:themeColor="text1"/>
+        </w:rPr>
+        <w:t>state</w:t>
+      </w:r>
+      <w:r>
+        <w:rPr>
+          <w:rFonts w:ascii="Times" w:eastAsia="Times New Roman" w:hAnsi="Times" w:cs="Arial"/>
+          <w:color w:val="000000" w:themeColor="text1"/>
+        </w:rPr>
+        <w:t>.</w:t>
+      </w:r>
+    </w:p>
+    <w:p>
+      <w:pPr>
+        <w:rPr>
+          <w:rFonts w:ascii="Times" w:eastAsia="Times New Roman" w:hAnsi="Times" w:cs="Arial"/>
+          <w:color w:val="000000" w:themeColor="text1"/>
+        </w:rPr>
+      </w:pPr>
+    </w:p>
+    <w:p>
+      <w:pPr>
+        <w:rPr>
+          <w:rFonts w:ascii="AppleSystemUIFont" w:hAnsi="AppleSystemUIFont" w:cs="AppleSystemUIFont"/>
+          <w:sz w:val="26"/>
+          <w:szCs w:val="26"/>
+        </w:rPr>
+      </w:pPr>
+      <w:r>
+        <w:rPr>
+          <w:rFonts w:ascii="AppleSystemUIFont" w:hAnsi="AppleSystemUIFont" w:cs="AppleSystemUIFont"/>
+          <w:sz w:val="26"/>
+          <w:szCs w:val="26"/>
+        </w:rPr>
+        <w:t xml:space="preserve">Summary </w:t>
+      </w:r>
+    </w:p>
+    <w:p>
+      <w:pPr>
+        <w:rPr>
+          <w:rFonts w:ascii="AppleSystemUIFont" w:hAnsi="AppleSystemUIFont" w:cs="AppleSystemUIFont"/>
+          <w:sz w:val="26"/>
+          <w:szCs w:val="26"/>
+        </w:rPr>
+      </w:pPr>
+      <w:r>
+        <w:rPr>
+          <w:rFonts w:ascii="AppleSystemUIFont" w:hAnsi="AppleSystemUIFont" w:cs="AppleSystemUIFont"/>
+          <w:sz w:val="26"/>
+          <w:szCs w:val="26"/>
+        </w:rPr>
+        <w:t>## add summary information</w:t>
+      </w:r>
+    </w:p>
+    <w:p>
+      <w:pPr>
+        <w:rPr>
+          <w:rFonts w:ascii="AppleSystemUIFont" w:hAnsi="AppleSystemUIFont" w:cs="AppleSystemUIFont"/>
+          <w:sz w:val="26"/>
+          <w:szCs w:val="26"/>
+        </w:rPr>
+      </w:pPr>
+    </w:p>
+    <w:p>
+      <w:pPr>
+        <w:rPr>
+          <w:rFonts w:ascii="AppleSystemUIFont" w:hAnsi="AppleSystemUIFont" w:cs="AppleSystemUIFont"/>
+          <w:sz w:val="26"/>
+          <w:szCs w:val="26"/>
+        </w:rPr>
+      </w:pPr>
+    </w:p>
+    <w:p>
+      <w:pPr>
+        <w:rPr>
+          <w:rFonts w:ascii="AppleSystemUIFont" w:hAnsi="AppleSystemUIFont" w:cs="AppleSystemUIFont"/>
+          <w:sz w:val="26"/>
+          <w:szCs w:val="26"/>
+        </w:rPr>
+      </w:pPr>
+    </w:p>
+    <w:p>
+      <w:pPr>
+        <w:rPr>
+          <w:rFonts w:ascii="AppleSystemUIFont" w:hAnsi="AppleSystemUIFont" w:cs="AppleSystemUIFont"/>
+          <w:sz w:val="26"/>
+          <w:szCs w:val="26"/>
+        </w:rPr>
+      </w:pPr>
+    </w:p>
+    <w:p>
+      <w:pPr>
+        <w:rPr>
+          <w:rFonts w:ascii="AppleSystemUIFont" w:hAnsi="AppleSystemUIFont" w:cs="AppleSystemUIFont"/>
+          <w:sz w:val="26"/>
+          <w:szCs w:val="26"/>
+        </w:rPr>
+      </w:pPr>
+    </w:p>
+    <w:p>
+      <w:pPr>
+        <w:rPr>
+          <w:rFonts w:ascii="AppleSystemUIFont" w:hAnsi="AppleSystemUIFont" w:cs="AppleSystemUIFont"/>
+          <w:sz w:val="26"/>
+          <w:szCs w:val="26"/>
+        </w:rPr>
+      </w:pPr>
+    </w:p>
+    <w:p>
+      <w:pPr>
+        <w:rPr>
+          <w:rFonts w:ascii="AppleSystemUIFont" w:hAnsi="AppleSystemUIFont" w:cs="AppleSystemUIFont"/>
+          <w:sz w:val="26"/>
+          <w:szCs w:val="26"/>
+        </w:rPr>
+      </w:pPr>
+    </w:p>
+    <w:p>
+      <w:pPr>
+        <w:rPr>
+          <w:rFonts w:ascii="AppleSystemUIFont" w:hAnsi="AppleSystemUIFont" w:cs="AppleSystemUIFont"/>
+          <w:sz w:val="26"/>
+          <w:szCs w:val="26"/>
+        </w:rPr>
+      </w:pPr>
+    </w:p>
+    <w:p>
+      <w:pPr>
+        <w:rPr>
+          <w:rFonts w:ascii="AppleSystemUIFont" w:hAnsi="AppleSystemUIFont" w:cs="AppleSystemUIFont"/>
+          <w:sz w:val="26"/>
+          <w:szCs w:val="26"/>
+        </w:rPr>
+      </w:pPr>
+    </w:p>
+    <w:p>
+      <w:pPr>
+        <w:rPr>
+          <w:rFonts w:ascii="AppleSystemUIFont" w:hAnsi="AppleSystemUIFont" w:cs="AppleSystemUIFont"/>
+          <w:sz w:val="26"/>
+          <w:szCs w:val="26"/>
+        </w:rPr>
+      </w:pPr>
+    </w:p>
+    <w:p>
+      <w:pPr>
+        <w:rPr>
+          <w:rFonts w:ascii="AppleSystemUIFont" w:hAnsi="AppleSystemUIFont" w:cs="AppleSystemUIFont"/>
+          <w:sz w:val="26"/>
+          <w:szCs w:val="26"/>
+        </w:rPr>
+      </w:pPr>
+    </w:p>
+    <w:p>
+      <w:pPr>
+        <w:rPr>
+          <w:rFonts w:ascii="AppleSystemUIFont" w:hAnsi="AppleSystemUIFont" w:cs="AppleSystemUIFont"/>
+          <w:sz w:val="26"/>
+          <w:szCs w:val="26"/>
+        </w:rPr>
+      </w:pPr>
+    </w:p>
+    <w:p>
+      <w:pPr>
+        <w:rPr>
+          <w:rFonts w:ascii="AppleSystemUIFont" w:hAnsi="AppleSystemUIFont" w:cs="AppleSystemUIFont"/>
+          <w:sz w:val="26"/>
+          <w:szCs w:val="26"/>
+        </w:rPr>
+      </w:pPr>
+    </w:p>
+    <w:p>
+      <w:pPr>
+        <w:rPr>
+          <w:rFonts w:ascii="AppleSystemUIFont" w:hAnsi="AppleSystemUIFont" w:cs="AppleSystemUIFont"/>
+          <w:sz w:val="26"/>
+          <w:szCs w:val="26"/>
+        </w:rPr>
+      </w:pPr>
+    </w:p>
+    <w:p>
+      <w:pPr>
+        <w:rPr>
+          <w:rFonts w:ascii="AppleSystemUIFont" w:hAnsi="AppleSystemUIFont" w:cs="AppleSystemUIFont"/>
+          <w:sz w:val="26"/>
+          <w:szCs w:val="26"/>
+        </w:rPr>
+      </w:pPr>
+    </w:p>
+    <w:p>
+      <w:pPr>
+        <w:rPr>
+          <w:rFonts w:ascii="AppleSystemUIFont" w:hAnsi="AppleSystemUIFont" w:cs="AppleSystemUIFont"/>
+          <w:sz w:val="26"/>
+          <w:szCs w:val="26"/>
+        </w:rPr>
+      </w:pPr>
+    </w:p>
+    <w:p>
+      <w:pPr>
+        <w:rPr>
+          <w:rFonts w:ascii="AppleSystemUIFont" w:hAnsi="AppleSystemUIFont" w:cs="AppleSystemUIFont"/>
+          <w:sz w:val="26"/>
+          <w:szCs w:val="26"/>
+        </w:rPr>
+      </w:pPr>
+    </w:p>
+    <w:p>
+      <w:pPr>
+        <w:jc w:val="center"/>
         <w:rPr>
           <w:rFonts w:ascii="Times" w:hAnsi="Times"/>
           <w:b/>
@@ -35,392 +525,404 @@
           <w:color w:val="000000" w:themeColor="text1"/>
         </w:rPr>
       </w:pPr>
-      <w:r>
+    </w:p>
+    <w:p>
+      <w:pPr>
+        <w:jc w:val="both"/>
         <w:rPr>
           <w:rFonts w:ascii="Times" w:hAnsi="Times"/>
           <w:b/>
           <w:bCs/>
           <w:color w:val="000000" w:themeColor="text1"/>
         </w:rPr>
-        <w:t>Analysis</w:t>
-      </w:r>
-    </w:p>
-    <w:p>
-      <w:pPr>
-        <w:jc w:val="both"/>
+      </w:pPr>
+      <w:r>
         <w:rPr>
           <w:rFonts w:ascii="Times" w:hAnsi="Times"/>
           <w:b/>
           <w:bCs/>
           <w:color w:val="000000" w:themeColor="text1"/>
         </w:rPr>
-      </w:pPr>
-      <w:r>
+        <w:lastRenderedPageBreak/>
+        <w:t>Analysis</w:t>
+      </w:r>
+    </w:p>
+    <w:p>
+      <w:pPr>
+        <w:jc w:val="both"/>
         <w:rPr>
           <w:rFonts w:ascii="Times" w:hAnsi="Times"/>
           <w:b/>
           <w:bCs/>
           <w:color w:val="000000" w:themeColor="text1"/>
         </w:rPr>
-        <w:t>Pre-post and Difference-in-difference analysis</w:t>
-      </w:r>
-    </w:p>
-    <w:p>
-      <w:pPr>
-        <w:jc w:val="both"/>
+      </w:pPr>
+      <w:r>
         <w:rPr>
           <w:rFonts w:ascii="Times" w:hAnsi="Times"/>
-          <w:color w:val="000000" w:themeColor="text1"/>
-        </w:rPr>
-      </w:pPr>
-    </w:p>
-    <w:p>
-      <w:pPr>
-        <w:shd w:val="clear" w:color="auto" w:fill="FFFFFF"/>
-        <w:jc w:val="both"/>
-        <w:rPr>
-          <w:rFonts w:ascii="Times" w:eastAsia="Times New Roman" w:hAnsi="Times" w:cs="Arial"/>
-          <w:color w:val="000000" w:themeColor="text1"/>
-        </w:rPr>
-      </w:pPr>
-      <w:r>
-        <w:rPr>
-          <w:rFonts w:ascii="Times" w:eastAsia="Times New Roman" w:hAnsi="Times" w:cs="Arial"/>
-          <w:color w:val="000000" w:themeColor="text1"/>
-        </w:rPr>
-        <w:t xml:space="preserve">The project hypothesis is that the average annual percent change in per capita opioid quantities </w:t>
-      </w:r>
-      <w:proofErr w:type="gramStart"/>
-      <w:r>
-        <w:rPr>
-          <w:rFonts w:ascii="Times" w:eastAsia="Times New Roman" w:hAnsi="Times" w:cs="Arial"/>
-          <w:color w:val="000000" w:themeColor="text1"/>
-        </w:rPr>
-        <w:t>sold</w:t>
-      </w:r>
-      <w:proofErr w:type="gramEnd"/>
-      <w:r>
-        <w:rPr>
-          <w:rFonts w:ascii="Times" w:eastAsia="Times New Roman" w:hAnsi="Times" w:cs="Arial"/>
-          <w:color w:val="000000" w:themeColor="text1"/>
-        </w:rPr>
-        <w:t xml:space="preserve"> and overdose deaths is lower in the states where regulations were implemented when compared against the same jurisdiction prior to implementation and against jurisdictions where no new policies were implemented. To analyze this change, both a "Pre-Post Comparison" and "Difference-in-Difference Comparison" analysis will be utilized. To analyze the validity of the hypothesis, it is expected that the hypothesis is reasonable if the average annual percent change in per capita opioid quantities </w:t>
-      </w:r>
-      <w:proofErr w:type="gramStart"/>
-      <w:r>
-        <w:rPr>
-          <w:rFonts w:ascii="Times" w:eastAsia="Times New Roman" w:hAnsi="Times" w:cs="Arial"/>
-          <w:color w:val="000000" w:themeColor="text1"/>
-        </w:rPr>
-        <w:t>sold</w:t>
-      </w:r>
-      <w:proofErr w:type="gramEnd"/>
-      <w:r>
-        <w:rPr>
-          <w:rFonts w:ascii="Times" w:eastAsia="Times New Roman" w:hAnsi="Times" w:cs="Arial"/>
-          <w:color w:val="000000" w:themeColor="text1"/>
-        </w:rPr>
-        <w:t xml:space="preserve"> and opioid-drug-overdose deaths should be substantially less after the policies were placed than before the polices were introduced for each jurisdiction. Otherwise, the hypothesis will be rejected if the opioid-drug-overdose deaths per capita or the opioid quantities sold per capita continue to increase or basically keep constant after the regulation policy change.</w:t>
-      </w:r>
-    </w:p>
-    <w:p>
-      <w:pPr>
-        <w:shd w:val="clear" w:color="auto" w:fill="FFFFFF"/>
-        <w:jc w:val="both"/>
-        <w:rPr>
-          <w:rFonts w:ascii="Times" w:eastAsia="Times New Roman" w:hAnsi="Times" w:cs="Arial"/>
-          <w:color w:val="000000" w:themeColor="text1"/>
-        </w:rPr>
-      </w:pPr>
-    </w:p>
-    <w:p>
-      <w:pPr>
-        <w:shd w:val="clear" w:color="auto" w:fill="FFFFFF"/>
-        <w:jc w:val="both"/>
-        <w:rPr>
-          <w:rFonts w:ascii="Times" w:eastAsia="Times New Roman" w:hAnsi="Times" w:cs="Arial"/>
-          <w:color w:val="000000" w:themeColor="text1"/>
-        </w:rPr>
-      </w:pPr>
-      <w:r>
-        <w:rPr>
-          <w:rFonts w:ascii="Times" w:eastAsia="Times New Roman" w:hAnsi="Times" w:cs="Arial"/>
-          <w:color w:val="000000" w:themeColor="text1"/>
-        </w:rPr>
-        <w:t>For the three states (Florida, Washington, and Texas) that introduced opioid regulation policies, we choose three states as comparison states for them because they have similar population sizes and opioid dispense rates. The control states for Florida are Pennsylvania (PA), Ohio (OH), and Georgia (GA), the control states for Washington are Arizona (AZ), Maryland (MD), and Wisconsin (WI), the control states for Texas are Illinois (IL), New York (NY), and Virginia (VA). These control states did not implement policies to regulate opioid drugs, so we assume that an increase in opioid-drug-overdose deaths per capita or opioid quantities sold per capita is due to the state did not introduce policies to regulate opioid drugs.</w:t>
-      </w:r>
-    </w:p>
-    <w:p>
-      <w:pPr>
-        <w:shd w:val="clear" w:color="auto" w:fill="FFFFFF"/>
-        <w:jc w:val="both"/>
-        <w:rPr>
-          <w:rFonts w:ascii="Times" w:eastAsia="Times New Roman" w:hAnsi="Times" w:cs="Arial"/>
-          <w:color w:val="000000" w:themeColor="text1"/>
-        </w:rPr>
-      </w:pPr>
-    </w:p>
-    <w:p>
-      <w:pPr>
-        <w:shd w:val="clear" w:color="auto" w:fill="FFFFFF"/>
-        <w:jc w:val="both"/>
-        <w:rPr>
-          <w:rFonts w:ascii="Times" w:eastAsia="Times New Roman" w:hAnsi="Times" w:cs="Arial"/>
           <w:b/>
           <w:bCs/>
           <w:color w:val="000000" w:themeColor="text1"/>
         </w:rPr>
-      </w:pPr>
-      <w:r>
+        <w:t>Pre-post and Difference-in-difference analysis</w:t>
+      </w:r>
+    </w:p>
+    <w:p>
+      <w:pPr>
+        <w:jc w:val="both"/>
+        <w:rPr>
+          <w:rFonts w:ascii="Times" w:hAnsi="Times"/>
+          <w:color w:val="000000" w:themeColor="text1"/>
+        </w:rPr>
+      </w:pPr>
+    </w:p>
+    <w:p>
+      <w:pPr>
+        <w:shd w:val="clear" w:color="auto" w:fill="FFFFFF"/>
+        <w:jc w:val="both"/>
+        <w:rPr>
+          <w:rFonts w:ascii="Times" w:eastAsia="Times New Roman" w:hAnsi="Times" w:cs="Arial"/>
+          <w:color w:val="000000" w:themeColor="text1"/>
+        </w:rPr>
+      </w:pPr>
+      <w:r>
+        <w:rPr>
+          <w:rFonts w:ascii="Times" w:eastAsia="Times New Roman" w:hAnsi="Times" w:cs="Arial"/>
+          <w:color w:val="000000" w:themeColor="text1"/>
+        </w:rPr>
+        <w:t xml:space="preserve">The project hypothesis is that the average annual percent change in per capita opioid quantities </w:t>
+      </w:r>
+      <w:proofErr w:type="gramStart"/>
+      <w:r>
+        <w:rPr>
+          <w:rFonts w:ascii="Times" w:eastAsia="Times New Roman" w:hAnsi="Times" w:cs="Arial"/>
+          <w:color w:val="000000" w:themeColor="text1"/>
+        </w:rPr>
+        <w:t>sold</w:t>
+      </w:r>
+      <w:proofErr w:type="gramEnd"/>
+      <w:r>
+        <w:rPr>
+          <w:rFonts w:ascii="Times" w:eastAsia="Times New Roman" w:hAnsi="Times" w:cs="Arial"/>
+          <w:color w:val="000000" w:themeColor="text1"/>
+        </w:rPr>
+        <w:t xml:space="preserve"> and overdose deaths is lower in the states where regulations were implemented when compared against the same jurisdiction prior to implementation and against jurisdictions where no new policies were implemented. To analyze this change, both a "Pre-Post Comparison" and "Difference-in-Difference Comparison" analysis will be utilized. To analyze the validity of the hypothesis, it is expected that the hypothesis is reasonable if the average annual percent change in per capita opioid quantities </w:t>
+      </w:r>
+      <w:proofErr w:type="gramStart"/>
+      <w:r>
+        <w:rPr>
+          <w:rFonts w:ascii="Times" w:eastAsia="Times New Roman" w:hAnsi="Times" w:cs="Arial"/>
+          <w:color w:val="000000" w:themeColor="text1"/>
+        </w:rPr>
+        <w:t>sold</w:t>
+      </w:r>
+      <w:proofErr w:type="gramEnd"/>
+      <w:r>
+        <w:rPr>
+          <w:rFonts w:ascii="Times" w:eastAsia="Times New Roman" w:hAnsi="Times" w:cs="Arial"/>
+          <w:color w:val="000000" w:themeColor="text1"/>
+        </w:rPr>
+        <w:t xml:space="preserve"> and opioid-drug-overdose deaths should be substantially less after the policies were placed than before the polices were introduced for each jurisdiction. Otherwise, the hypothesis will be rejected if the opioid-drug-overdose deaths per capita or the opioid quantities sold per capita continue to increase or basically keep constant after the regulation policy change.</w:t>
+      </w:r>
+    </w:p>
+    <w:p>
+      <w:pPr>
+        <w:shd w:val="clear" w:color="auto" w:fill="FFFFFF"/>
+        <w:jc w:val="both"/>
+        <w:rPr>
+          <w:rFonts w:ascii="Times" w:eastAsia="Times New Roman" w:hAnsi="Times" w:cs="Arial"/>
+          <w:color w:val="000000" w:themeColor="text1"/>
+        </w:rPr>
+      </w:pPr>
+    </w:p>
+    <w:p>
+      <w:pPr>
+        <w:shd w:val="clear" w:color="auto" w:fill="FFFFFF"/>
+        <w:jc w:val="both"/>
+        <w:rPr>
+          <w:rFonts w:ascii="Times" w:eastAsia="Times New Roman" w:hAnsi="Times" w:cs="Arial"/>
+          <w:color w:val="000000" w:themeColor="text1"/>
+        </w:rPr>
+      </w:pPr>
+      <w:r>
+        <w:rPr>
+          <w:rFonts w:ascii="Times" w:eastAsia="Times New Roman" w:hAnsi="Times" w:cs="Arial"/>
+          <w:color w:val="000000" w:themeColor="text1"/>
+        </w:rPr>
+        <w:t>For the three states (Florida, Washington, and Texas) that introduced opioid regulation policies, we choose three states as comparison states for them because they have similar population sizes and opioid dispense rates. The control states for Florida are Pennsylvania (PA), Ohio (OH), and Georgia (GA), the control states for Washington are Arizona (AZ), Maryland (MD), and Wisconsin (WI), the control states for Texas are Illinois (IL), New York (NY), and Virginia (VA). These control states did not implement policies to regulate opioid drugs, so we assume that an increase in opioid-drug-overdose deaths per capita or opioid quantities sold per capita is due to the state did not introduce policies to regulate opioid drugs.</w:t>
+      </w:r>
+    </w:p>
+    <w:p>
+      <w:pPr>
+        <w:shd w:val="clear" w:color="auto" w:fill="FFFFFF"/>
+        <w:jc w:val="both"/>
+        <w:rPr>
+          <w:rFonts w:ascii="Times" w:eastAsia="Times New Roman" w:hAnsi="Times" w:cs="Arial"/>
+          <w:color w:val="000000" w:themeColor="text1"/>
+        </w:rPr>
+      </w:pPr>
+    </w:p>
+    <w:p>
+      <w:pPr>
+        <w:shd w:val="clear" w:color="auto" w:fill="FFFFFF"/>
+        <w:jc w:val="both"/>
         <w:rPr>
           <w:rFonts w:ascii="Times" w:eastAsia="Times New Roman" w:hAnsi="Times" w:cs="Arial"/>
           <w:b/>
           <w:bCs/>
           <w:color w:val="000000" w:themeColor="text1"/>
         </w:rPr>
-        <w:t>Effect of regulation policy on opioid shipments</w:t>
-      </w:r>
-    </w:p>
-    <w:p>
-      <w:pPr>
-        <w:shd w:val="clear" w:color="auto" w:fill="FFFFFF"/>
-        <w:jc w:val="both"/>
-        <w:rPr>
-          <w:rFonts w:ascii="Times" w:eastAsia="Times New Roman" w:hAnsi="Times" w:cs="Arial"/>
-          <w:color w:val="000000" w:themeColor="text1"/>
-        </w:rPr>
-      </w:pPr>
-    </w:p>
-    <w:p>
-      <w:pPr>
-        <w:shd w:val="clear" w:color="auto" w:fill="FFFFFF"/>
-        <w:jc w:val="both"/>
-        <w:rPr>
-          <w:rFonts w:ascii="Times" w:eastAsia="Times New Roman" w:hAnsi="Times" w:cs="Arial"/>
-          <w:color w:val="000000" w:themeColor="text1"/>
-        </w:rPr>
-      </w:pPr>
-    </w:p>
-    <w:p>
-      <w:pPr>
-        <w:shd w:val="clear" w:color="auto" w:fill="FFFFFF"/>
-        <w:jc w:val="both"/>
-        <w:rPr>
-          <w:rFonts w:ascii="Times" w:eastAsia="Times New Roman" w:hAnsi="Times" w:cs="Arial"/>
-          <w:color w:val="000000" w:themeColor="text1"/>
-        </w:rPr>
-      </w:pPr>
-    </w:p>
-    <w:p>
-      <w:pPr>
-        <w:shd w:val="clear" w:color="auto" w:fill="FFFFFF"/>
-        <w:jc w:val="both"/>
-        <w:rPr>
-          <w:rFonts w:ascii="Times" w:eastAsia="Times New Roman" w:hAnsi="Times" w:cs="Arial"/>
-          <w:color w:val="000000" w:themeColor="text1"/>
-        </w:rPr>
-      </w:pPr>
-    </w:p>
-    <w:p>
-      <w:pPr>
-        <w:shd w:val="clear" w:color="auto" w:fill="FFFFFF"/>
-        <w:jc w:val="both"/>
-        <w:rPr>
-          <w:rFonts w:ascii="Times" w:eastAsia="Times New Roman" w:hAnsi="Times" w:cs="Arial"/>
-          <w:color w:val="000000" w:themeColor="text1"/>
-        </w:rPr>
-      </w:pPr>
-    </w:p>
-    <w:p>
-      <w:pPr>
-        <w:shd w:val="clear" w:color="auto" w:fill="FFFFFF"/>
-        <w:jc w:val="both"/>
-        <w:rPr>
-          <w:rFonts w:ascii="Times" w:eastAsia="Times New Roman" w:hAnsi="Times" w:cs="Arial"/>
-          <w:color w:val="000000" w:themeColor="text1"/>
-        </w:rPr>
-      </w:pPr>
-    </w:p>
-    <w:p>
-      <w:pPr>
-        <w:shd w:val="clear" w:color="auto" w:fill="FFFFFF"/>
-        <w:jc w:val="both"/>
-        <w:rPr>
-          <w:rFonts w:ascii="Times" w:eastAsia="Times New Roman" w:hAnsi="Times" w:cs="Arial"/>
-          <w:color w:val="000000" w:themeColor="text1"/>
-        </w:rPr>
-      </w:pPr>
-    </w:p>
-    <w:p>
-      <w:pPr>
-        <w:shd w:val="clear" w:color="auto" w:fill="FFFFFF"/>
-        <w:jc w:val="both"/>
-        <w:rPr>
-          <w:rFonts w:ascii="Times" w:eastAsia="Times New Roman" w:hAnsi="Times" w:cs="Arial"/>
-          <w:color w:val="000000" w:themeColor="text1"/>
-        </w:rPr>
-      </w:pPr>
-    </w:p>
-    <w:p>
-      <w:pPr>
-        <w:shd w:val="clear" w:color="auto" w:fill="FFFFFF"/>
-        <w:jc w:val="both"/>
-        <w:rPr>
-          <w:rFonts w:ascii="Times" w:eastAsia="Times New Roman" w:hAnsi="Times" w:cs="Arial"/>
-          <w:color w:val="000000" w:themeColor="text1"/>
-        </w:rPr>
-      </w:pPr>
-    </w:p>
-    <w:p>
-      <w:pPr>
-        <w:shd w:val="clear" w:color="auto" w:fill="FFFFFF"/>
-        <w:jc w:val="both"/>
-        <w:rPr>
-          <w:rFonts w:ascii="Times" w:eastAsia="Times New Roman" w:hAnsi="Times" w:cs="Arial"/>
-          <w:color w:val="000000" w:themeColor="text1"/>
-        </w:rPr>
-      </w:pPr>
-    </w:p>
-    <w:p>
-      <w:pPr>
-        <w:shd w:val="clear" w:color="auto" w:fill="FFFFFF"/>
-        <w:jc w:val="both"/>
-        <w:rPr>
-          <w:rFonts w:ascii="Times" w:eastAsia="Times New Roman" w:hAnsi="Times" w:cs="Arial"/>
-          <w:color w:val="000000" w:themeColor="text1"/>
-        </w:rPr>
-      </w:pPr>
-    </w:p>
-    <w:p>
-      <w:pPr>
-        <w:shd w:val="clear" w:color="auto" w:fill="FFFFFF"/>
-        <w:jc w:val="both"/>
-        <w:rPr>
-          <w:rFonts w:ascii="Times" w:eastAsia="Times New Roman" w:hAnsi="Times" w:cs="Arial"/>
-          <w:color w:val="000000" w:themeColor="text1"/>
-        </w:rPr>
-      </w:pPr>
-    </w:p>
-    <w:p>
-      <w:pPr>
-        <w:shd w:val="clear" w:color="auto" w:fill="FFFFFF"/>
-        <w:jc w:val="both"/>
-        <w:rPr>
-          <w:rFonts w:ascii="Times" w:eastAsia="Times New Roman" w:hAnsi="Times" w:cs="Arial"/>
-          <w:color w:val="000000" w:themeColor="text1"/>
-        </w:rPr>
-      </w:pPr>
-    </w:p>
-    <w:p>
-      <w:pPr>
-        <w:shd w:val="clear" w:color="auto" w:fill="FFFFFF"/>
-        <w:jc w:val="both"/>
-        <w:rPr>
-          <w:rFonts w:ascii="Times" w:eastAsia="Times New Roman" w:hAnsi="Times" w:cs="Arial"/>
-          <w:color w:val="000000" w:themeColor="text1"/>
-        </w:rPr>
-      </w:pPr>
-    </w:p>
-    <w:p>
-      <w:pPr>
-        <w:shd w:val="clear" w:color="auto" w:fill="FFFFFF"/>
-        <w:jc w:val="both"/>
-        <w:rPr>
-          <w:rFonts w:ascii="Times" w:eastAsia="Times New Roman" w:hAnsi="Times" w:cs="Arial"/>
-          <w:color w:val="000000" w:themeColor="text1"/>
-        </w:rPr>
-      </w:pPr>
-    </w:p>
-    <w:p>
-      <w:pPr>
-        <w:shd w:val="clear" w:color="auto" w:fill="FFFFFF"/>
-        <w:jc w:val="both"/>
-        <w:rPr>
-          <w:rFonts w:ascii="Times" w:eastAsia="Times New Roman" w:hAnsi="Times" w:cs="Arial"/>
-          <w:color w:val="000000" w:themeColor="text1"/>
-        </w:rPr>
-      </w:pPr>
-    </w:p>
-    <w:p>
-      <w:pPr>
-        <w:shd w:val="clear" w:color="auto" w:fill="FFFFFF"/>
-        <w:jc w:val="both"/>
-        <w:rPr>
-          <w:rFonts w:ascii="Times" w:eastAsia="Times New Roman" w:hAnsi="Times" w:cs="Arial"/>
-          <w:color w:val="000000" w:themeColor="text1"/>
-        </w:rPr>
-      </w:pPr>
-    </w:p>
-    <w:p>
-      <w:pPr>
-        <w:shd w:val="clear" w:color="auto" w:fill="FFFFFF"/>
-        <w:jc w:val="both"/>
-        <w:rPr>
-          <w:rFonts w:ascii="Times" w:eastAsia="Times New Roman" w:hAnsi="Times" w:cs="Arial"/>
-          <w:color w:val="000000" w:themeColor="text1"/>
-        </w:rPr>
-      </w:pPr>
-    </w:p>
-    <w:p>
-      <w:pPr>
-        <w:shd w:val="clear" w:color="auto" w:fill="FFFFFF"/>
-        <w:jc w:val="both"/>
-        <w:rPr>
-          <w:rFonts w:ascii="Times" w:eastAsia="Times New Roman" w:hAnsi="Times" w:cs="Arial"/>
-          <w:color w:val="000000" w:themeColor="text1"/>
-        </w:rPr>
-      </w:pPr>
-    </w:p>
-    <w:p>
-      <w:pPr>
-        <w:shd w:val="clear" w:color="auto" w:fill="FFFFFF"/>
-        <w:jc w:val="both"/>
-        <w:rPr>
-          <w:rFonts w:ascii="Times" w:eastAsia="Times New Roman" w:hAnsi="Times" w:cs="Arial"/>
-          <w:color w:val="000000" w:themeColor="text1"/>
-        </w:rPr>
-      </w:pPr>
-    </w:p>
-    <w:p>
-      <w:pPr>
-        <w:shd w:val="clear" w:color="auto" w:fill="FFFFFF"/>
-        <w:jc w:val="both"/>
+      </w:pPr>
+      <w:r>
         <w:rPr>
           <w:rFonts w:ascii="Times" w:eastAsia="Times New Roman" w:hAnsi="Times" w:cs="Arial"/>
           <w:b/>
           <w:bCs/>
           <w:color w:val="000000" w:themeColor="text1"/>
         </w:rPr>
-      </w:pPr>
-      <w:r>
+        <w:t>Effect of regulation policy on opioid shipments</w:t>
+      </w:r>
+    </w:p>
+    <w:p>
+      <w:pPr>
+        <w:shd w:val="clear" w:color="auto" w:fill="FFFFFF"/>
+        <w:jc w:val="both"/>
+        <w:rPr>
+          <w:rFonts w:ascii="Times" w:eastAsia="Times New Roman" w:hAnsi="Times" w:cs="Arial"/>
+          <w:color w:val="000000" w:themeColor="text1"/>
+        </w:rPr>
+      </w:pPr>
+    </w:p>
+    <w:p>
+      <w:pPr>
+        <w:shd w:val="clear" w:color="auto" w:fill="FFFFFF"/>
+        <w:jc w:val="both"/>
+        <w:rPr>
+          <w:rFonts w:ascii="Times" w:eastAsia="Times New Roman" w:hAnsi="Times" w:cs="Arial"/>
+          <w:color w:val="000000" w:themeColor="text1"/>
+        </w:rPr>
+      </w:pPr>
+    </w:p>
+    <w:p>
+      <w:pPr>
+        <w:shd w:val="clear" w:color="auto" w:fill="FFFFFF"/>
+        <w:jc w:val="both"/>
+        <w:rPr>
+          <w:rFonts w:ascii="Times" w:eastAsia="Times New Roman" w:hAnsi="Times" w:cs="Arial"/>
+          <w:color w:val="000000" w:themeColor="text1"/>
+        </w:rPr>
+      </w:pPr>
+    </w:p>
+    <w:p>
+      <w:pPr>
+        <w:shd w:val="clear" w:color="auto" w:fill="FFFFFF"/>
+        <w:jc w:val="both"/>
+        <w:rPr>
+          <w:rFonts w:ascii="Times" w:eastAsia="Times New Roman" w:hAnsi="Times" w:cs="Arial"/>
+          <w:color w:val="000000" w:themeColor="text1"/>
+        </w:rPr>
+      </w:pPr>
+    </w:p>
+    <w:p>
+      <w:pPr>
+        <w:shd w:val="clear" w:color="auto" w:fill="FFFFFF"/>
+        <w:jc w:val="both"/>
+        <w:rPr>
+          <w:rFonts w:ascii="Times" w:eastAsia="Times New Roman" w:hAnsi="Times" w:cs="Arial"/>
+          <w:color w:val="000000" w:themeColor="text1"/>
+        </w:rPr>
+      </w:pPr>
+    </w:p>
+    <w:p>
+      <w:pPr>
+        <w:shd w:val="clear" w:color="auto" w:fill="FFFFFF"/>
+        <w:jc w:val="both"/>
+        <w:rPr>
+          <w:rFonts w:ascii="Times" w:eastAsia="Times New Roman" w:hAnsi="Times" w:cs="Arial"/>
+          <w:color w:val="000000" w:themeColor="text1"/>
+        </w:rPr>
+      </w:pPr>
+    </w:p>
+    <w:p>
+      <w:pPr>
+        <w:shd w:val="clear" w:color="auto" w:fill="FFFFFF"/>
+        <w:jc w:val="both"/>
+        <w:rPr>
+          <w:rFonts w:ascii="Times" w:eastAsia="Times New Roman" w:hAnsi="Times" w:cs="Arial"/>
+          <w:color w:val="000000" w:themeColor="text1"/>
+        </w:rPr>
+      </w:pPr>
+    </w:p>
+    <w:p>
+      <w:pPr>
+        <w:shd w:val="clear" w:color="auto" w:fill="FFFFFF"/>
+        <w:jc w:val="both"/>
+        <w:rPr>
+          <w:rFonts w:ascii="Times" w:eastAsia="Times New Roman" w:hAnsi="Times" w:cs="Arial"/>
+          <w:color w:val="000000" w:themeColor="text1"/>
+        </w:rPr>
+      </w:pPr>
+    </w:p>
+    <w:p>
+      <w:pPr>
+        <w:shd w:val="clear" w:color="auto" w:fill="FFFFFF"/>
+        <w:jc w:val="both"/>
+        <w:rPr>
+          <w:rFonts w:ascii="Times" w:eastAsia="Times New Roman" w:hAnsi="Times" w:cs="Arial"/>
+          <w:color w:val="000000" w:themeColor="text1"/>
+        </w:rPr>
+      </w:pPr>
+    </w:p>
+    <w:p>
+      <w:pPr>
+        <w:shd w:val="clear" w:color="auto" w:fill="FFFFFF"/>
+        <w:jc w:val="both"/>
+        <w:rPr>
+          <w:rFonts w:ascii="Times" w:eastAsia="Times New Roman" w:hAnsi="Times" w:cs="Arial"/>
+          <w:color w:val="000000" w:themeColor="text1"/>
+        </w:rPr>
+      </w:pPr>
+    </w:p>
+    <w:p>
+      <w:pPr>
+        <w:shd w:val="clear" w:color="auto" w:fill="FFFFFF"/>
+        <w:jc w:val="both"/>
+        <w:rPr>
+          <w:rFonts w:ascii="Times" w:eastAsia="Times New Roman" w:hAnsi="Times" w:cs="Arial"/>
+          <w:color w:val="000000" w:themeColor="text1"/>
+        </w:rPr>
+      </w:pPr>
+    </w:p>
+    <w:p>
+      <w:pPr>
+        <w:shd w:val="clear" w:color="auto" w:fill="FFFFFF"/>
+        <w:jc w:val="both"/>
+        <w:rPr>
+          <w:rFonts w:ascii="Times" w:eastAsia="Times New Roman" w:hAnsi="Times" w:cs="Arial"/>
+          <w:color w:val="000000" w:themeColor="text1"/>
+        </w:rPr>
+      </w:pPr>
+    </w:p>
+    <w:p>
+      <w:pPr>
+        <w:shd w:val="clear" w:color="auto" w:fill="FFFFFF"/>
+        <w:jc w:val="both"/>
+        <w:rPr>
+          <w:rFonts w:ascii="Times" w:eastAsia="Times New Roman" w:hAnsi="Times" w:cs="Arial"/>
+          <w:color w:val="000000" w:themeColor="text1"/>
+        </w:rPr>
+      </w:pPr>
+    </w:p>
+    <w:p>
+      <w:pPr>
+        <w:shd w:val="clear" w:color="auto" w:fill="FFFFFF"/>
+        <w:jc w:val="both"/>
+        <w:rPr>
+          <w:rFonts w:ascii="Times" w:eastAsia="Times New Roman" w:hAnsi="Times" w:cs="Arial"/>
+          <w:color w:val="000000" w:themeColor="text1"/>
+        </w:rPr>
+      </w:pPr>
+    </w:p>
+    <w:p>
+      <w:pPr>
+        <w:shd w:val="clear" w:color="auto" w:fill="FFFFFF"/>
+        <w:jc w:val="both"/>
+        <w:rPr>
+          <w:rFonts w:ascii="Times" w:eastAsia="Times New Roman" w:hAnsi="Times" w:cs="Arial"/>
+          <w:color w:val="000000" w:themeColor="text1"/>
+        </w:rPr>
+      </w:pPr>
+    </w:p>
+    <w:p>
+      <w:pPr>
+        <w:shd w:val="clear" w:color="auto" w:fill="FFFFFF"/>
+        <w:jc w:val="both"/>
+        <w:rPr>
+          <w:rFonts w:ascii="Times" w:eastAsia="Times New Roman" w:hAnsi="Times" w:cs="Arial"/>
+          <w:color w:val="000000" w:themeColor="text1"/>
+        </w:rPr>
+      </w:pPr>
+    </w:p>
+    <w:p>
+      <w:pPr>
+        <w:shd w:val="clear" w:color="auto" w:fill="FFFFFF"/>
+        <w:jc w:val="both"/>
+        <w:rPr>
+          <w:rFonts w:ascii="Times" w:eastAsia="Times New Roman" w:hAnsi="Times" w:cs="Arial"/>
+          <w:color w:val="000000" w:themeColor="text1"/>
+        </w:rPr>
+      </w:pPr>
+    </w:p>
+    <w:p>
+      <w:pPr>
+        <w:shd w:val="clear" w:color="auto" w:fill="FFFFFF"/>
+        <w:jc w:val="both"/>
+        <w:rPr>
+          <w:rFonts w:ascii="Times" w:eastAsia="Times New Roman" w:hAnsi="Times" w:cs="Arial"/>
+          <w:color w:val="000000" w:themeColor="text1"/>
+        </w:rPr>
+      </w:pPr>
+    </w:p>
+    <w:p>
+      <w:pPr>
+        <w:shd w:val="clear" w:color="auto" w:fill="FFFFFF"/>
+        <w:jc w:val="both"/>
+        <w:rPr>
+          <w:rFonts w:ascii="Times" w:eastAsia="Times New Roman" w:hAnsi="Times" w:cs="Arial"/>
+          <w:color w:val="000000" w:themeColor="text1"/>
+        </w:rPr>
+      </w:pPr>
+    </w:p>
+    <w:p>
+      <w:pPr>
+        <w:shd w:val="clear" w:color="auto" w:fill="FFFFFF"/>
+        <w:jc w:val="both"/>
+        <w:rPr>
+          <w:rFonts w:ascii="Times" w:eastAsia="Times New Roman" w:hAnsi="Times" w:cs="Arial"/>
+          <w:color w:val="000000" w:themeColor="text1"/>
+        </w:rPr>
+      </w:pPr>
+    </w:p>
+    <w:p>
+      <w:pPr>
+        <w:shd w:val="clear" w:color="auto" w:fill="FFFFFF"/>
+        <w:jc w:val="both"/>
         <w:rPr>
           <w:rFonts w:ascii="Times" w:eastAsia="Times New Roman" w:hAnsi="Times" w:cs="Arial"/>
           <w:b/>
           <w:bCs/>
           <w:color w:val="000000" w:themeColor="text1"/>
         </w:rPr>
-        <w:lastRenderedPageBreak/>
-        <w:t>Effect of regulations policy on the mortality rate of opioid-drug overdose</w:t>
-      </w:r>
-    </w:p>
-    <w:p>
-      <w:pPr>
-        <w:shd w:val="clear" w:color="auto" w:fill="FFFFFF"/>
-        <w:jc w:val="both"/>
+      </w:pPr>
+      <w:r>
         <w:rPr>
           <w:rFonts w:ascii="Times" w:eastAsia="Times New Roman" w:hAnsi="Times" w:cs="Arial"/>
           <w:b/>
           <w:bCs/>
           <w:color w:val="000000" w:themeColor="text1"/>
         </w:rPr>
-      </w:pPr>
-      <w:r>
+        <w:t>Effect of regulations policy on the mortality rate of opioid-drug overdose</w:t>
+      </w:r>
+    </w:p>
+    <w:p>
+      <w:pPr>
+        <w:shd w:val="clear" w:color="auto" w:fill="FFFFFF"/>
+        <w:jc w:val="both"/>
         <w:rPr>
           <w:rFonts w:ascii="Times" w:eastAsia="Times New Roman" w:hAnsi="Times" w:cs="Arial"/>
           <w:b/>
           <w:bCs/>
           <w:color w:val="000000" w:themeColor="text1"/>
         </w:rPr>
+      </w:pPr>
+      <w:r>
+        <w:rPr>
+          <w:rFonts w:ascii="Times" w:eastAsia="Times New Roman" w:hAnsi="Times" w:cs="Arial"/>
+          <w:b/>
+          <w:bCs/>
+          <w:color w:val="000000" w:themeColor="text1"/>
+        </w:rPr>
+        <w:lastRenderedPageBreak/>
         <w:t>Florida</w:t>
       </w:r>
       <w:r>
@@ -717,25 +1219,25 @@
           <w:bCs/>
           <w:color w:val="000000" w:themeColor="text1"/>
         </w:rPr>
+        <w:t>Texas</w:t>
+      </w:r>
+    </w:p>
+    <w:p>
+      <w:pPr>
+        <w:shd w:val="clear" w:color="auto" w:fill="FFFFFF"/>
+        <w:jc w:val="center"/>
+        <w:rPr>
+          <w:rFonts w:ascii="Times" w:eastAsia="Times New Roman" w:hAnsi="Times" w:cs="Arial"/>
+          <w:color w:val="000000" w:themeColor="text1"/>
+        </w:rPr>
+      </w:pPr>
+      <w:r>
+        <w:rPr>
+          <w:rFonts w:ascii="Times" w:eastAsia="Times New Roman" w:hAnsi="Times" w:cs="Arial"/>
+          <w:noProof/>
+          <w:color w:val="000000" w:themeColor="text1"/>
+        </w:rPr>
         <w:lastRenderedPageBreak/>
-        <w:t>Texas</w:t>
-      </w:r>
-    </w:p>
-    <w:p>
-      <w:pPr>
-        <w:shd w:val="clear" w:color="auto" w:fill="FFFFFF"/>
-        <w:jc w:val="center"/>
-        <w:rPr>
-          <w:rFonts w:ascii="Times" w:eastAsia="Times New Roman" w:hAnsi="Times" w:cs="Arial"/>
-          <w:color w:val="000000" w:themeColor="text1"/>
-        </w:rPr>
-      </w:pPr>
-      <w:r>
-        <w:rPr>
-          <w:rFonts w:ascii="Times" w:eastAsia="Times New Roman" w:hAnsi="Times" w:cs="Arial"/>
-          <w:noProof/>
-          <w:color w:val="000000" w:themeColor="text1"/>
-        </w:rPr>
         <w:drawing>
           <wp:anchor distT="0" distB="0" distL="114300" distR="114300" simplePos="0" relativeHeight="251661312" behindDoc="0" locked="0" layoutInCell="1" allowOverlap="1" wp14:anchorId="3D811172" wp14:editId="1B870EFE">
             <wp:simplePos x="0" y="0"/>

</xml_diff>